<commit_message>
questao 17 feita, falta apenas 15
</commit_message>
<xml_diff>
--- a/Atividade 3/Av3 - Projeto RedesModf.docx
+++ b/Atividade 3/Av3 - Projeto RedesModf.docx
@@ -4110,15 +4110,7 @@
                 <w:sz w:val="20"/>
                 <w:lang w:val="pt-BR"/>
               </w:rPr>
-              <w:t>172.86.43.39</w:t>
-            </w:r>
-            <w:r>
-              <w:rPr>
-                <w:rFonts w:ascii="Cambria" w:hAnsi="Cambria" w:cs="Arial"/>
-                <w:sz w:val="20"/>
-                <w:lang w:val="pt-BR"/>
-              </w:rPr>
-              <w:t>/30</w:t>
+              <w:t>172.86.43.39/30</w:t>
             </w:r>
           </w:p>
         </w:tc>
@@ -4259,15 +4251,7 @@
                 <w:sz w:val="20"/>
                 <w:lang w:val="pt-BR"/>
               </w:rPr>
-              <w:t>172.86.43.43</w:t>
-            </w:r>
-            <w:r>
-              <w:rPr>
-                <w:rFonts w:ascii="Cambria" w:hAnsi="Cambria" w:cs="Arial"/>
-                <w:sz w:val="20"/>
-                <w:lang w:val="pt-BR"/>
-              </w:rPr>
-              <w:t>/30</w:t>
+              <w:t>172.86.43.43/30</w:t>
             </w:r>
           </w:p>
         </w:tc>
@@ -4408,15 +4392,7 @@
                 <w:sz w:val="20"/>
                 <w:lang w:val="pt-BR"/>
               </w:rPr>
-              <w:t>47</w:t>
-            </w:r>
-            <w:r>
-              <w:rPr>
-                <w:rFonts w:ascii="Cambria" w:hAnsi="Cambria" w:cs="Arial"/>
-                <w:sz w:val="20"/>
-                <w:lang w:val="pt-BR"/>
-              </w:rPr>
-              <w:t>/30</w:t>
+              <w:t>47/30</w:t>
             </w:r>
           </w:p>
         </w:tc>
@@ -4608,14 +4584,7 @@
           <w:rFonts w:ascii="Cambria" w:hAnsi="Cambria" w:cs="Arial"/>
           <w:lang w:val="pt-BR"/>
         </w:rPr>
-        <w:t>200.100.50.34</w:t>
-      </w:r>
-      <w:r>
-        <w:rPr>
-          <w:rFonts w:ascii="Cambria" w:hAnsi="Cambria" w:cs="Arial"/>
-          <w:lang w:val="pt-BR"/>
-        </w:rPr>
-        <w:t>/27</w:t>
+        <w:t>200.100.50.34/27</w:t>
       </w:r>
     </w:p>
     <w:p>
@@ -5907,15 +5876,7 @@
                 <w:sz w:val="20"/>
                 <w:lang w:val="pt-BR"/>
               </w:rPr>
-              <w:t>172.86.43.38</w:t>
-            </w:r>
-            <w:r>
-              <w:rPr>
-                <w:rFonts w:ascii="Cambria" w:hAnsi="Cambria" w:cs="Arial"/>
-                <w:sz w:val="20"/>
-                <w:lang w:val="pt-BR"/>
-              </w:rPr>
-              <w:t>/30</w:t>
+              <w:t>172.86.43.38/30</w:t>
             </w:r>
           </w:p>
         </w:tc>
@@ -6032,15 +5993,7 @@
                 <w:sz w:val="20"/>
                 <w:lang w:val="pt-BR"/>
               </w:rPr>
-              <w:t>172.86.43.45</w:t>
-            </w:r>
-            <w:r>
-              <w:rPr>
-                <w:rFonts w:ascii="Cambria" w:hAnsi="Cambria" w:cs="Arial"/>
-                <w:sz w:val="20"/>
-                <w:lang w:val="pt-BR"/>
-              </w:rPr>
-              <w:t>/30</w:t>
+              <w:t>172.86.43.45/30</w:t>
             </w:r>
           </w:p>
         </w:tc>
@@ -6096,23 +6049,7 @@
                 <w:sz w:val="20"/>
                 <w:lang w:val="pt-BR"/>
               </w:rPr>
-              <w:t>172.86.43.</w:t>
-            </w:r>
-            <w:r>
-              <w:rPr>
-                <w:rFonts w:ascii="Cambria" w:hAnsi="Cambria" w:cs="Arial"/>
-                <w:sz w:val="20"/>
-                <w:lang w:val="pt-BR"/>
-              </w:rPr>
-              <w:t>42</w:t>
-            </w:r>
-            <w:r>
-              <w:rPr>
-                <w:rFonts w:ascii="Cambria" w:hAnsi="Cambria" w:cs="Arial"/>
-                <w:sz w:val="20"/>
-                <w:lang w:val="pt-BR"/>
-              </w:rPr>
-              <w:t>/30</w:t>
+              <w:t>172.86.43.42/30</w:t>
             </w:r>
           </w:p>
         </w:tc>
@@ -7214,15 +7151,7 @@
                 <w:sz w:val="20"/>
                 <w:lang w:val="pt-BR"/>
               </w:rPr>
-              <w:t>10.0.0.18</w:t>
-            </w:r>
-            <w:r>
-              <w:rPr>
-                <w:rFonts w:ascii="Cambria" w:hAnsi="Cambria" w:cs="Arial"/>
-                <w:sz w:val="20"/>
-                <w:lang w:val="pt-BR"/>
-              </w:rPr>
-              <w:t>/28</w:t>
+              <w:t>10.0.0.18/28</w:t>
             </w:r>
           </w:p>
         </w:tc>
@@ -7358,15 +7287,7 @@
                 <w:sz w:val="20"/>
                 <w:lang w:val="pt-BR"/>
               </w:rPr>
-              <w:t>10.0.0.50</w:t>
-            </w:r>
-            <w:r>
-              <w:rPr>
-                <w:rFonts w:ascii="Cambria" w:hAnsi="Cambria" w:cs="Arial"/>
-                <w:sz w:val="20"/>
-                <w:lang w:val="pt-BR"/>
-              </w:rPr>
-              <w:t>/29</w:t>
+              <w:t>10.0.0.50/29</w:t>
             </w:r>
           </w:p>
         </w:tc>
@@ -7425,17 +7346,7 @@
                 <w:sz w:val="20"/>
                 <w:lang w:val="pt-BR"/>
               </w:rPr>
-              <w:t>10.0.0.58</w:t>
-            </w:r>
-            <w:bookmarkStart w:id="2" w:name="_GoBack"/>
-            <w:bookmarkEnd w:id="2"/>
-            <w:r>
-              <w:rPr>
-                <w:rFonts w:ascii="Cambria" w:hAnsi="Cambria" w:cs="Arial"/>
-                <w:sz w:val="20"/>
-                <w:lang w:val="pt-BR"/>
-              </w:rPr>
-              <w:t>/29</w:t>
+              <w:t>10.0.0.58/29</w:t>
             </w:r>
           </w:p>
         </w:tc>
@@ -8501,16 +8412,17 @@
         <w:tblLook w:val="04A0" w:firstRow="1" w:lastRow="0" w:firstColumn="1" w:lastColumn="0" w:noHBand="0" w:noVBand="1"/>
       </w:tblPr>
       <w:tblGrid>
-        <w:gridCol w:w="2284"/>
-        <w:gridCol w:w="3502"/>
+        <w:gridCol w:w="2843"/>
+        <w:gridCol w:w="4358"/>
       </w:tblGrid>
       <w:tr>
         <w:trPr>
+          <w:trHeight w:val="284"/>
           <w:jc w:val="center"/>
         </w:trPr>
         <w:tc>
           <w:tcPr>
-            <w:tcW w:w="2284" w:type="dxa"/>
+            <w:tcW w:w="2843" w:type="dxa"/>
           </w:tcPr>
           <w:p>
             <w:pPr>
@@ -8536,7 +8448,7 @@
         </w:tc>
         <w:tc>
           <w:tcPr>
-            <w:tcW w:w="3502" w:type="dxa"/>
+            <w:tcW w:w="4358" w:type="dxa"/>
           </w:tcPr>
           <w:p>
             <w:pPr>
@@ -8563,11 +8475,12 @@
       </w:tr>
       <w:tr>
         <w:trPr>
+          <w:trHeight w:val="297"/>
           <w:jc w:val="center"/>
         </w:trPr>
         <w:tc>
           <w:tcPr>
-            <w:tcW w:w="2284" w:type="dxa"/>
+            <w:tcW w:w="2843" w:type="dxa"/>
           </w:tcPr>
           <w:p>
             <w:pPr>
@@ -8591,7 +8504,7 @@
         </w:tc>
         <w:tc>
           <w:tcPr>
-            <w:tcW w:w="3502" w:type="dxa"/>
+            <w:tcW w:w="4358" w:type="dxa"/>
           </w:tcPr>
           <w:p>
             <w:pPr>
@@ -8618,17 +8531,26 @@
                 <w:lang w:val="pt-BR"/>
               </w:rPr>
               <w:t>)</w:t>
+            </w:r>
+            <w:r>
+              <w:rPr>
+                <w:rFonts w:ascii="Cambria" w:hAnsi="Cambria" w:cs="Arial"/>
+                <w:sz w:val="20"/>
+                <w:lang w:val="pt-BR"/>
+              </w:rPr>
+              <w:t xml:space="preserve"> – 10.0.0.18</w:t>
             </w:r>
           </w:p>
         </w:tc>
       </w:tr>
       <w:tr>
         <w:trPr>
+          <w:trHeight w:val="284"/>
           <w:jc w:val="center"/>
         </w:trPr>
         <w:tc>
           <w:tcPr>
-            <w:tcW w:w="2284" w:type="dxa"/>
+            <w:tcW w:w="2843" w:type="dxa"/>
           </w:tcPr>
           <w:p>
             <w:pPr>
@@ -8652,7 +8574,7 @@
         </w:tc>
         <w:tc>
           <w:tcPr>
-            <w:tcW w:w="3502" w:type="dxa"/>
+            <w:tcW w:w="4358" w:type="dxa"/>
           </w:tcPr>
           <w:p>
             <w:pPr>
@@ -8687,17 +8609,26 @@
                 <w:lang w:val="pt-BR"/>
               </w:rPr>
               <w:t>)</w:t>
+            </w:r>
+            <w:r>
+              <w:rPr>
+                <w:rFonts w:ascii="Cambria" w:hAnsi="Cambria" w:cs="Arial"/>
+                <w:sz w:val="20"/>
+                <w:lang w:val="pt-BR"/>
+              </w:rPr>
+              <w:t xml:space="preserve"> – 10.0.0.2</w:t>
             </w:r>
           </w:p>
         </w:tc>
       </w:tr>
       <w:tr>
         <w:trPr>
+          <w:trHeight w:val="297"/>
           <w:jc w:val="center"/>
         </w:trPr>
         <w:tc>
           <w:tcPr>
-            <w:tcW w:w="2284" w:type="dxa"/>
+            <w:tcW w:w="2843" w:type="dxa"/>
           </w:tcPr>
           <w:p>
             <w:pPr>
@@ -8721,7 +8652,7 @@
         </w:tc>
         <w:tc>
           <w:tcPr>
-            <w:tcW w:w="3502" w:type="dxa"/>
+            <w:tcW w:w="4358" w:type="dxa"/>
           </w:tcPr>
           <w:p>
             <w:pPr>
@@ -8740,6 +8671,14 @@
                 <w:lang w:val="pt-BR"/>
               </w:rPr>
               <w:t>IP do servidor do Google (Internet)</w:t>
+            </w:r>
+            <w:r>
+              <w:rPr>
+                <w:rFonts w:ascii="Cambria" w:hAnsi="Cambria" w:cs="Arial"/>
+                <w:sz w:val="20"/>
+                <w:lang w:val="pt-BR"/>
+              </w:rPr>
+              <w:t xml:space="preserve"> – 189.94.0.2</w:t>
             </w:r>
           </w:p>
         </w:tc>
@@ -8959,6 +8898,8 @@
                 <w:lang w:val="pt-BR"/>
               </w:rPr>
             </w:pPr>
+            <w:bookmarkStart w:id="2" w:name="OLE_LINK3"/>
+            <w:bookmarkStart w:id="3" w:name="OLE_LINK4"/>
             <w:r>
               <w:rPr>
                 <w:rFonts w:ascii="Cambria" w:hAnsi="Cambria" w:cs="Arial"/>
@@ -9131,8 +9072,12 @@
               </w:rPr>
               <w:t>&lt;/html&gt;</w:t>
             </w:r>
-          </w:p>
-        </w:tc>
+            <w:bookmarkEnd w:id="2"/>
+            <w:bookmarkEnd w:id="3"/>
+          </w:p>
+        </w:tc>
+        <w:bookmarkStart w:id="4" w:name="_GoBack"/>
+        <w:bookmarkEnd w:id="4"/>
       </w:tr>
     </w:tbl>
     <w:p>
@@ -9598,7 +9543,7 @@
         <w:sz w:val="20"/>
         <w:szCs w:val="20"/>
       </w:rPr>
-      <w:t>4</w:t>
+      <w:t>6</w:t>
     </w:r>
     <w:r>
       <w:rPr>
@@ -12052,7 +11997,7 @@
 </file>
 
 <file path=customXml/itemProps1.xml><?xml version="1.0" encoding="utf-8"?>
-<ds:datastoreItem xmlns:ds="http://schemas.openxmlformats.org/officeDocument/2006/customXml" ds:itemID="{629F556F-FCA6-4ECF-AE5C-39BE2FAA9D23}">
+<ds:datastoreItem xmlns:ds="http://schemas.openxmlformats.org/officeDocument/2006/customXml" ds:itemID="{DA975C58-3A87-427A-B8B1-188A1D1C1868}">
   <ds:schemaRefs>
     <ds:schemaRef ds:uri="http://schemas.openxmlformats.org/officeDocument/2006/bibliography"/>
   </ds:schemaRefs>

</xml_diff>